<commit_message>
adding uncommitted status reports
</commit_message>
<xml_diff>
--- a/general/management/status_reports/2013-04 caGrid Enhancement Monthly Technical Status report.docx
+++ b/general/management/status_reports/2013-04 caGrid Enhancement Monthly Technical Status report.docx
@@ -14,8 +14,6 @@
       </w:pPr>
       <w:bookmarkStart w:id="0" w:name="_Toc523878296"/>
       <w:bookmarkStart w:id="1" w:name="_Toc521978636"/>
-      <w:bookmarkStart w:id="2" w:name="_GoBack"/>
-      <w:bookmarkEnd w:id="2"/>
     </w:p>
     <w:p>
       <w:pPr>
@@ -284,20 +282,20 @@
           <w:noProof/>
         </w:rPr>
       </w:pPr>
-      <w:bookmarkStart w:id="3" w:name="_Toc523878297"/>
-      <w:bookmarkStart w:id="4" w:name="_Toc436203377"/>
-      <w:bookmarkStart w:id="5" w:name="_Toc452813577"/>
+      <w:bookmarkStart w:id="2" w:name="_Toc523878297"/>
+      <w:bookmarkStart w:id="3" w:name="_Toc436203377"/>
+      <w:bookmarkStart w:id="4" w:name="_Toc452813577"/>
       <w:bookmarkEnd w:id="0"/>
     </w:p>
     <w:p>
       <w:pPr>
         <w:pStyle w:val="Heading1"/>
       </w:pPr>
-      <w:bookmarkStart w:id="6" w:name="_Toc106079533"/>
+      <w:bookmarkStart w:id="5" w:name="_Toc106079533"/>
       <w:bookmarkEnd w:id="1"/>
+      <w:bookmarkEnd w:id="2"/>
       <w:bookmarkEnd w:id="3"/>
       <w:bookmarkEnd w:id="4"/>
-      <w:bookmarkEnd w:id="5"/>
       <w:r>
         <w:t>Project Background/Objectives</w:t>
       </w:r>
@@ -1120,7 +1118,7 @@
                 <w:sz w:val="20"/>
                 <w:szCs w:val="20"/>
               </w:rPr>
-              <w:t>Ryan Naylor</w:t>
+              <w:t>Will Ryan* (last day 4/12/2013)</w:t>
             </w:r>
           </w:p>
         </w:tc>
@@ -1158,34 +1156,10 @@
           <w:rFonts w:ascii="Arial" w:hAnsi="Arial" w:cs="Arial"/>
         </w:rPr>
       </w:pPr>
-      <w:bookmarkStart w:id="7" w:name="_Toc150068899"/>
-      <w:bookmarkStart w:id="8" w:name="_Toc338678700"/>
-      <w:r>
-        <w:rPr>
-          <w:rFonts w:ascii="Arial" w:hAnsi="Arial" w:cs="Arial"/>
-        </w:rPr>
-        <w:t>Personnel Changes</w:t>
-      </w:r>
-    </w:p>
-    <w:p>
-      <w:pPr>
-        <w:pStyle w:val="BodyText"/>
-        <w:rPr>
-          <w:rFonts w:ascii="Arial" w:hAnsi="Arial" w:cs="Arial"/>
-        </w:rPr>
-      </w:pPr>
-      <w:r>
-        <w:rPr>
-          <w:rFonts w:ascii="Arial" w:hAnsi="Arial" w:cs="Arial"/>
-        </w:rPr>
-        <w:t xml:space="preserve">Will Ryan left Inventrio </w:t>
-      </w:r>
-      <w:r>
-        <w:rPr>
-          <w:rFonts w:ascii="Arial" w:hAnsi="Arial" w:cs="Arial"/>
-        </w:rPr>
-        <w:t>4/12/13</w:t>
-      </w:r>
+      <w:bookmarkStart w:id="6" w:name="_Toc150068899"/>
+      <w:bookmarkStart w:id="7" w:name="_Toc338678700"/>
+      <w:bookmarkStart w:id="8" w:name="_GoBack"/>
+      <w:bookmarkEnd w:id="8"/>
     </w:p>
     <w:p>
       <w:pPr>
@@ -4530,9 +4504,9 @@
           </w:p>
         </w:tc>
       </w:tr>
+      <w:bookmarkEnd w:id="5"/>
       <w:bookmarkEnd w:id="6"/>
       <w:bookmarkEnd w:id="7"/>
-      <w:bookmarkEnd w:id="8"/>
     </w:tbl>
     <w:p>
       <w:pPr>
@@ -5038,7 +5012,7 @@
         <w:sz w:val="18"/>
         <w:szCs w:val="18"/>
       </w:rPr>
-      <w:t>1</w:t>
+      <w:t>3</w:t>
     </w:r>
     <w:r>
       <w:rPr>
@@ -5798,17 +5772,17 @@
         <v:path o:extrusionok="f" gradientshapeok="t" o:connecttype="rect"/>
         <o:lock v:ext="edit" aspectratio="t"/>
       </v:shapetype>
-      <v:shape id="_x0000_i1035" type="#_x0000_t75" style="width:3in;height:3in" o:bullet="t"/>
+      <v:shape id="_x0000_i1074" type="#_x0000_t75" style="width:3in;height:3in" o:bullet="t"/>
     </w:pict>
   </w:numPicBullet>
   <w:numPicBullet w:numPicBulletId="1">
     <w:pict>
-      <v:shape id="_x0000_i1036" type="#_x0000_t75" style="width:3in;height:3in" o:bullet="t"/>
+      <v:shape id="_x0000_i1075" type="#_x0000_t75" style="width:3in;height:3in" o:bullet="t"/>
     </w:pict>
   </w:numPicBullet>
   <w:numPicBullet w:numPicBulletId="2">
     <w:pict>
-      <v:shape id="_x0000_i1037" type="#_x0000_t75" style="width:3in;height:3in" o:bullet="t"/>
+      <v:shape id="_x0000_i1076" type="#_x0000_t75" style="width:3in;height:3in" o:bullet="t"/>
     </w:pict>
   </w:numPicBullet>
   <w:abstractNum w:abstractNumId="0">
@@ -12513,7 +12487,7 @@
 </file>
 
 <file path=customXml/itemProps1.xml><?xml version="1.0" encoding="utf-8"?>
-<ds:datastoreItem xmlns:ds="http://schemas.openxmlformats.org/officeDocument/2006/customXml" ds:itemID="{DA8E67AA-149B-6D4C-A5ED-064113A45172}">
+<ds:datastoreItem xmlns:ds="http://schemas.openxmlformats.org/officeDocument/2006/customXml" ds:itemID="{EA039703-512A-1942-98CE-4E2DD4EA304B}">
   <ds:schemaRefs>
     <ds:schemaRef ds:uri="http://schemas.openxmlformats.org/officeDocument/2006/bibliography"/>
   </ds:schemaRefs>

</xml_diff>